<commit_message>
Pruebas para analisis de algoritmos corregidas
</commit_message>
<xml_diff>
--- a/docs/Analisis de algoritmos.docx
+++ b/docs/Analisis de algoritmos.docx
@@ -269,6 +269,7 @@
                 <w:lang w:val="es-ES"/>
               </w:rPr>
             </w:pPr>
+            <w:proofErr w:type="spellStart"/>
             <w:r>
               <w:rPr>
                 <w:b/>
@@ -277,6 +278,7 @@
               </w:rPr>
               <w:t>ShellSort</w:t>
             </w:r>
+            <w:proofErr w:type="spellEnd"/>
           </w:p>
         </w:tc>
         <w:tc>
@@ -298,7 +300,21 @@
               <w:rPr>
                 <w:lang w:val="es-ES"/>
               </w:rPr>
-              <w:t>O(nlog(n))</w:t>
+              <w:t>O(</w:t>
+            </w:r>
+            <w:proofErr w:type="spellStart"/>
+            <w:r>
+              <w:rPr>
+                <w:lang w:val="es-ES"/>
+              </w:rPr>
+              <w:t>nlog</w:t>
+            </w:r>
+            <w:proofErr w:type="spellEnd"/>
+            <w:r>
+              <w:rPr>
+                <w:lang w:val="es-ES"/>
+              </w:rPr>
+              <w:t>(n))</w:t>
             </w:r>
           </w:p>
         </w:tc>
@@ -524,6 +540,7 @@
                 <w:lang w:val="es-ES"/>
               </w:rPr>
             </w:pPr>
+            <w:proofErr w:type="spellStart"/>
             <w:r>
               <w:rPr>
                 <w:b/>
@@ -532,6 +549,7 @@
               </w:rPr>
               <w:t>MergeSort</w:t>
             </w:r>
+            <w:proofErr w:type="spellEnd"/>
           </w:p>
         </w:tc>
         <w:tc>
@@ -548,11 +566,19 @@
                 <w:lang w:val="es-ES"/>
               </w:rPr>
             </w:pPr>
-            <w:r>
-              <w:rPr>
-                <w:lang w:val="es-ES"/>
-              </w:rPr>
-              <w:t>O(n log(n))</w:t>
+            <w:proofErr w:type="gramStart"/>
+            <w:r>
+              <w:rPr>
+                <w:lang w:val="es-ES"/>
+              </w:rPr>
+              <w:t>O(</w:t>
+            </w:r>
+            <w:proofErr w:type="gramEnd"/>
+            <w:r>
+              <w:rPr>
+                <w:lang w:val="es-ES"/>
+              </w:rPr>
+              <w:t>n log(n))</w:t>
             </w:r>
           </w:p>
         </w:tc>
@@ -591,11 +617,19 @@
                 <w:lang w:val="es-ES"/>
               </w:rPr>
             </w:pPr>
-            <w:r>
-              <w:rPr>
-                <w:lang w:val="es-ES"/>
-              </w:rPr>
-              <w:t>O(n log(n))</w:t>
+            <w:proofErr w:type="gramStart"/>
+            <w:r>
+              <w:rPr>
+                <w:lang w:val="es-ES"/>
+              </w:rPr>
+              <w:t>O(</w:t>
+            </w:r>
+            <w:proofErr w:type="gramEnd"/>
+            <w:r>
+              <w:rPr>
+                <w:lang w:val="es-ES"/>
+              </w:rPr>
+              <w:t>n log(n))</w:t>
             </w:r>
           </w:p>
         </w:tc>
@@ -727,6 +761,7 @@
                 <w:lang w:val="es-ES"/>
               </w:rPr>
             </w:pPr>
+            <w:proofErr w:type="spellStart"/>
             <w:r>
               <w:rPr>
                 <w:b/>
@@ -735,6 +770,7 @@
               </w:rPr>
               <w:t>QuickSort</w:t>
             </w:r>
+            <w:proofErr w:type="spellEnd"/>
           </w:p>
         </w:tc>
         <w:tc>
@@ -755,7 +791,21 @@
               <w:rPr>
                 <w:lang w:val="es-ES"/>
               </w:rPr>
-              <w:t>O(nlogn)</w:t>
+              <w:t>O(</w:t>
+            </w:r>
+            <w:proofErr w:type="spellStart"/>
+            <w:r>
+              <w:rPr>
+                <w:lang w:val="es-ES"/>
+              </w:rPr>
+              <w:t>nlogn</w:t>
+            </w:r>
+            <w:proofErr w:type="spellEnd"/>
+            <w:r>
+              <w:rPr>
+                <w:lang w:val="es-ES"/>
+              </w:rPr>
+              <w:t>)</w:t>
             </w:r>
           </w:p>
         </w:tc>
@@ -951,6 +1001,7 @@
                 <w:lang w:val="es-ES"/>
               </w:rPr>
             </w:pPr>
+            <w:proofErr w:type="spellStart"/>
             <w:r>
               <w:rPr>
                 <w:b/>
@@ -959,6 +1010,7 @@
               </w:rPr>
               <w:t>ShellSort</w:t>
             </w:r>
+            <w:proofErr w:type="spellEnd"/>
           </w:p>
         </w:tc>
         <w:tc>
@@ -976,6 +1028,7 @@
                 <w:lang w:val="es-ES"/>
               </w:rPr>
             </w:pPr>
+            <w:proofErr w:type="spellStart"/>
             <w:r>
               <w:rPr>
                 <w:b/>
@@ -984,6 +1037,7 @@
               </w:rPr>
               <w:t>MergeSort</w:t>
             </w:r>
+            <w:proofErr w:type="spellEnd"/>
           </w:p>
         </w:tc>
         <w:tc>
@@ -1001,6 +1055,7 @@
                 <w:lang w:val="es-ES"/>
               </w:rPr>
             </w:pPr>
+            <w:proofErr w:type="spellStart"/>
             <w:r>
               <w:rPr>
                 <w:b/>
@@ -1009,6 +1064,7 @@
               </w:rPr>
               <w:t>QuickSort</w:t>
             </w:r>
+            <w:proofErr w:type="spellEnd"/>
           </w:p>
         </w:tc>
       </w:tr>
@@ -1055,7 +1111,7 @@
               <w:rPr>
                 <w:lang w:val="es-ES"/>
               </w:rPr>
-              <w:t>537ms</w:t>
+              <w:t>514ms</w:t>
             </w:r>
           </w:p>
         </w:tc>
@@ -1073,7 +1129,7 @@
               <w:rPr>
                 <w:lang w:val="es-ES"/>
               </w:rPr>
-              <w:t>579ms</w:t>
+              <w:t>287ms</w:t>
             </w:r>
           </w:p>
         </w:tc>
@@ -1091,7 +1147,7 @@
               <w:rPr>
                 <w:lang w:val="es-ES"/>
               </w:rPr>
-              <w:t>347ms</w:t>
+              <w:t>306ms</w:t>
             </w:r>
           </w:p>
         </w:tc>
@@ -1139,7 +1195,13 @@
               <w:rPr>
                 <w:lang w:val="es-ES"/>
               </w:rPr>
-              <w:t>626ms</w:t>
+              <w:t>453</w:t>
+            </w:r>
+            <w:r>
+              <w:rPr>
+                <w:lang w:val="es-ES"/>
+              </w:rPr>
+              <w:t>ms</w:t>
             </w:r>
           </w:p>
         </w:tc>
@@ -1157,7 +1219,13 @@
               <w:rPr>
                 <w:lang w:val="es-ES"/>
               </w:rPr>
-              <w:t>313ms</w:t>
+              <w:t>286</w:t>
+            </w:r>
+            <w:r>
+              <w:rPr>
+                <w:lang w:val="es-ES"/>
+              </w:rPr>
+              <w:t>ms</w:t>
             </w:r>
           </w:p>
         </w:tc>
@@ -1175,7 +1243,7 @@
               <w:rPr>
                 <w:lang w:val="es-ES"/>
               </w:rPr>
-              <w:t>341ms</w:t>
+              <w:t>291ms</w:t>
             </w:r>
           </w:p>
         </w:tc>
@@ -1225,7 +1293,13 @@
               <w:rPr>
                 <w:lang w:val="es-ES"/>
               </w:rPr>
-              <w:t>496ms</w:t>
+              <w:t>457</w:t>
+            </w:r>
+            <w:r>
+              <w:rPr>
+                <w:lang w:val="es-ES"/>
+              </w:rPr>
+              <w:t>ms</w:t>
             </w:r>
           </w:p>
         </w:tc>
@@ -1246,7 +1320,13 @@
               <w:rPr>
                 <w:lang w:val="es-ES"/>
               </w:rPr>
-              <w:t>316ms</w:t>
+              <w:t>285</w:t>
+            </w:r>
+            <w:r>
+              <w:rPr>
+                <w:lang w:val="es-ES"/>
+              </w:rPr>
+              <w:t>ms</w:t>
             </w:r>
           </w:p>
         </w:tc>
@@ -1267,7 +1347,13 @@
               <w:rPr>
                 <w:lang w:val="es-ES"/>
               </w:rPr>
-              <w:t>335ms</w:t>
+              <w:t>306</w:t>
+            </w:r>
+            <w:r>
+              <w:rPr>
+                <w:lang w:val="es-ES"/>
+              </w:rPr>
+              <w:t>ms</w:t>
             </w:r>
           </w:p>
         </w:tc>
@@ -1317,7 +1403,7 @@
               <w:rPr>
                 <w:lang w:val="es-ES"/>
               </w:rPr>
-              <w:t>553ms</w:t>
+              <w:t>474ms</w:t>
             </w:r>
           </w:p>
         </w:tc>
@@ -1338,7 +1424,13 @@
               <w:rPr>
                 <w:lang w:val="es-ES"/>
               </w:rPr>
-              <w:t>402ms</w:t>
+              <w:t>286</w:t>
+            </w:r>
+            <w:r>
+              <w:rPr>
+                <w:lang w:val="es-ES"/>
+              </w:rPr>
+              <w:t>ms</w:t>
             </w:r>
           </w:p>
         </w:tc>
@@ -1359,7 +1451,13 @@
               <w:rPr>
                 <w:lang w:val="es-ES"/>
               </w:rPr>
-              <w:t>341ms</w:t>
+              <w:t>301</w:t>
+            </w:r>
+            <w:r>
+              <w:rPr>
+                <w:lang w:val="es-ES"/>
+              </w:rPr>
+              <w:t>ms</w:t>
             </w:r>
           </w:p>
         </w:tc>
@@ -1408,7 +1506,29 @@
         <w:rPr>
           <w:lang w:val="es-ES"/>
         </w:rPr>
-        <w:t xml:space="preserve"> de que el algoritmo QuickSort fu</w:t>
+        <w:t xml:space="preserve"> de que el algoritmo </w:t>
+      </w:r>
+      <w:proofErr w:type="spellStart"/>
+      <w:r>
+        <w:rPr>
+          <w:b/>
+          <w:bCs/>
+          <w:lang w:val="es-ES"/>
+        </w:rPr>
+        <w:t>MergeSort</w:t>
+      </w:r>
+      <w:proofErr w:type="spellEnd"/>
+      <w:r>
+        <w:rPr>
+          <w:lang w:val="es-ES"/>
+        </w:rPr>
+        <w:t xml:space="preserve"> </w:t>
+      </w:r>
+      <w:r>
+        <w:rPr>
+          <w:lang w:val="es-ES"/>
+        </w:rPr>
+        <w:t>fu</w:t>
       </w:r>
       <w:r>
         <w:rPr>
@@ -1432,19 +1552,27 @@
         <w:rPr>
           <w:lang w:val="es-ES"/>
         </w:rPr>
-        <w:t>. Esto debe ser porque la información no está ordenada, por lo cual el desempeño de este algoritmo</w:t>
+        <w:t>. Esto debe ser porque la información</w:t>
       </w:r>
       <w:r>
         <w:rPr>
           <w:lang w:val="es-ES"/>
         </w:rPr>
-        <w:t xml:space="preserve"> está en su mejor caso</w:t>
+        <w:t xml:space="preserve"> debe estar desorganizada, dejando al </w:t>
       </w:r>
+      <w:proofErr w:type="spellStart"/>
       <w:r>
         <w:rPr>
           <w:lang w:val="es-ES"/>
         </w:rPr>
-        <w:t>.</w:t>
+        <w:t>ShellSort</w:t>
+      </w:r>
+      <w:proofErr w:type="spellEnd"/>
+      <w:r>
+        <w:rPr>
+          <w:lang w:val="es-ES"/>
+        </w:rPr>
+        <w:t xml:space="preserve"> en su peor caso. A su vez, también debe contener algunos valores repetidos, ya que el segundo algoritmo más rápido es el Quicksort, en cuyo caso su complejidad se ve aumentada. </w:t>
       </w:r>
     </w:p>
     <w:p>
@@ -1477,14 +1605,14 @@
         </w:rPr>
         <w:t>eficiente</w:t>
       </w:r>
+      <w:r>
+        <w:rPr>
+          <w:lang w:val="es-ES"/>
+        </w:rPr>
+        <w:t>:</w:t>
+      </w:r>
       <w:bookmarkStart w:id="0" w:name="_GoBack"/>
       <w:bookmarkEnd w:id="0"/>
-      <w:r>
-        <w:rPr>
-          <w:lang w:val="es-ES"/>
-        </w:rPr>
-        <w:t>:</w:t>
-      </w:r>
     </w:p>
     <w:p>
       <w:pPr>
@@ -1497,12 +1625,14 @@
           <w:lang w:val="es-ES"/>
         </w:rPr>
       </w:pPr>
+      <w:proofErr w:type="spellStart"/>
       <w:r>
         <w:rPr>
           <w:lang w:val="es-ES"/>
         </w:rPr>
-        <w:t>QuickSort</w:t>
+        <w:t>MergeSort</w:t>
       </w:r>
+      <w:proofErr w:type="spellEnd"/>
     </w:p>
     <w:p>
       <w:pPr>
@@ -1515,12 +1645,14 @@
           <w:lang w:val="es-ES"/>
         </w:rPr>
       </w:pPr>
+      <w:proofErr w:type="spellStart"/>
       <w:r>
         <w:rPr>
           <w:lang w:val="es-ES"/>
         </w:rPr>
-        <w:t>MergeSort</w:t>
+        <w:t>QuickSort</w:t>
       </w:r>
+      <w:proofErr w:type="spellEnd"/>
     </w:p>
     <w:p>
       <w:pPr>
@@ -1533,12 +1665,14 @@
           <w:lang w:val="es-ES"/>
         </w:rPr>
       </w:pPr>
+      <w:proofErr w:type="spellStart"/>
       <w:r>
         <w:rPr>
           <w:lang w:val="es-ES"/>
         </w:rPr>
         <w:t>ShellSort</w:t>
       </w:r>
+      <w:proofErr w:type="spellEnd"/>
     </w:p>
     <w:sectPr>
       <w:pgSz w:w="12240" w:h="15840"/>

</xml_diff>